<commit_message>
Afficher Historiques des absences/mise à jour apis gestion des emplois
</commit_message>
<xml_diff>
--- a/Backend/Gestion-des-emplois/uploads/emplois/Emploi.docx
+++ b/Backend/Gestion-des-emplois/uploads/emplois/Emploi.docx
@@ -10,7 +10,6 @@
         <w:tblCellMar>
           <w:top w:w="1" w:type="dxa"/>
           <w:left w:w="7" w:type="dxa"/>
-          <w:bottom w:w="0" w:type="dxa"/>
           <w:right w:w="6" w:type="dxa"/>
         </w:tblCellMar>
         <w:tblLook w:val="04A0" w:firstRow="1" w:lastRow="0" w:firstColumn="1" w:lastColumn="0" w:noHBand="0" w:noVBand="1"/>
@@ -70,19 +69,7 @@
               <w:rPr>
                 <w:sz w:val="26"/>
               </w:rPr>
-              <w:t xml:space="preserve">8h30 </w:t>
-            </w:r>
-            <w:r>
-              <w:rPr>
-                <w:sz w:val="26"/>
-              </w:rPr>
-              <w:t>-</w:t>
-            </w:r>
-            <w:r>
-              <w:rPr>
-                <w:sz w:val="26"/>
-              </w:rPr>
-              <w:t>10h30</w:t>
+              <w:t>8h30 -10h30</w:t>
             </w:r>
           </w:p>
         </w:tc>
@@ -106,19 +93,7 @@
               <w:rPr>
                 <w:sz w:val="26"/>
               </w:rPr>
-              <w:t xml:space="preserve">10h45 </w:t>
-            </w:r>
-            <w:r>
-              <w:rPr>
-                <w:sz w:val="26"/>
-              </w:rPr>
-              <w:t>-</w:t>
-            </w:r>
-            <w:r>
-              <w:rPr>
-                <w:sz w:val="26"/>
-              </w:rPr>
-              <w:t>12h45</w:t>
+              <w:t>10h45 -12h45</w:t>
             </w:r>
           </w:p>
         </w:tc>
@@ -148,13 +123,7 @@
               <w:rPr>
                 <w:noProof/>
               </w:rPr>
-              <w:t xml:space="preserve">        </w:t>
-            </w:r>
-            <w:r>
-              <w:rPr>
-                <w:noProof/>
-              </w:rPr>
-              <w:t>14h-16h</w:t>
+              <w:t xml:space="preserve">        14h-16h</w:t>
             </w:r>
           </w:p>
         </w:tc>
@@ -177,13 +146,7 @@
               <w:rPr>
                 <w:sz w:val="26"/>
               </w:rPr>
-              <w:t xml:space="preserve">    </w:t>
-            </w:r>
-            <w:r>
-              <w:rPr>
-                <w:sz w:val="26"/>
-              </w:rPr>
-              <w:t>16h15 + 18h15</w:t>
+              <w:t xml:space="preserve">    16h15 + 18h15</w:t>
             </w:r>
           </w:p>
         </w:tc>
@@ -280,7 +243,13 @@
               <w:jc w:val="center"/>
             </w:pPr>
             <w:r>
-              <w:t>Pr. JRAIFI (Salle B16)</w:t>
+              <w:t xml:space="preserve">Pr. </w:t>
+            </w:r>
+            <w:r>
+              <w:t xml:space="preserve">HICHAM </w:t>
+            </w:r>
+            <w:r>
+              <w:t>JRAIFI (Salle B16)</w:t>
             </w:r>
           </w:p>
         </w:tc>
@@ -323,7 +292,19 @@
               <w:rPr>
                 <w:sz w:val="26"/>
               </w:rPr>
-              <w:t>Pr. JRAIFI (Salle B16)</w:t>
+              <w:t xml:space="preserve">Pr. </w:t>
+            </w:r>
+            <w:r>
+              <w:rPr>
+                <w:sz w:val="26"/>
+              </w:rPr>
+              <w:t xml:space="preserve">HICHAM </w:t>
+            </w:r>
+            <w:r>
+              <w:rPr>
+                <w:sz w:val="26"/>
+              </w:rPr>
+              <w:t>JRAIFI (Salle B16)</w:t>
             </w:r>
           </w:p>
         </w:tc>
@@ -393,7 +374,13 @@
               <w:jc w:val="center"/>
             </w:pPr>
             <w:r>
-              <w:t>Pr. SADIQ (Salle B</w:t>
+              <w:t xml:space="preserve">Pr. </w:t>
+            </w:r>
+            <w:r>
+              <w:t xml:space="preserve">HICHAM </w:t>
+            </w:r>
+            <w:r>
+              <w:t>SADIQ (Salle B</w:t>
             </w:r>
             <w:proofErr w:type="gramStart"/>
             <w:r>
@@ -441,7 +428,13 @@
               <w:jc w:val="center"/>
             </w:pPr>
             <w:r>
-              <w:t>Pr. SADIQ (Salle B</w:t>
+              <w:t xml:space="preserve">Pr. </w:t>
+            </w:r>
+            <w:r>
+              <w:t xml:space="preserve">HICHAM </w:t>
+            </w:r>
+            <w:r>
+              <w:t>SADIQ (Salle B</w:t>
             </w:r>
             <w:proofErr w:type="gramStart"/>
             <w:r>
@@ -485,35 +478,58 @@
           <w:p>
             <w:pPr>
               <w:ind w:right="24"/>
-              <w:jc w:val="center"/>
-            </w:pPr>
-            <w:r>
-              <w:rPr>
-                <w:sz w:val="20"/>
-              </w:rPr>
-              <w:t xml:space="preserve">Pr. </w:t>
-            </w:r>
+            </w:pPr>
             <w:proofErr w:type="spellStart"/>
             <w:proofErr w:type="gramStart"/>
             <w:r>
               <w:rPr>
                 <w:sz w:val="20"/>
               </w:rPr>
-              <w:t>BOUJlHA</w:t>
+              <w:t>Pr.</w:t>
+            </w:r>
+            <w:r>
+              <w:rPr>
+                <w:sz w:val="20"/>
+              </w:rPr>
+              <w:t>TARIK</w:t>
             </w:r>
             <w:proofErr w:type="spellEnd"/>
+            <w:proofErr w:type="gramEnd"/>
             <w:r>
               <w:rPr>
                 <w:sz w:val="20"/>
               </w:rPr>
-              <w:t>(</w:t>
-            </w:r>
-            <w:proofErr w:type="gramEnd"/>
+              <w:t xml:space="preserve"> </w:t>
+            </w:r>
             <w:r>
               <w:rPr>
                 <w:sz w:val="20"/>
               </w:rPr>
-              <w:t>Sa11e C6)</w:t>
+              <w:t>BOUJ</w:t>
+            </w:r>
+            <w:r>
+              <w:rPr>
+                <w:sz w:val="20"/>
+              </w:rPr>
+              <w:t>I</w:t>
+            </w:r>
+            <w:r>
+              <w:rPr>
+                <w:sz w:val="20"/>
+              </w:rPr>
+              <w:t>HA</w:t>
+            </w:r>
+            <w:r>
+              <w:rPr>
+                <w:sz w:val="20"/>
+              </w:rPr>
+              <w:t xml:space="preserve"> </w:t>
+            </w:r>
+            <w:r>
+              <w:rPr>
+                <w:sz w:val="20"/>
+              </w:rPr>
+              <w:t>(Sa11e C6)</w:t>
             </w:r>
           </w:p>
         </w:tc>
@@ -555,7 +571,19 @@
               <w:rPr>
                 <w:sz w:val="20"/>
               </w:rPr>
-              <w:t>Pr. BOUJIHA (salle C</w:t>
+              <w:t xml:space="preserve">Pr. </w:t>
+            </w:r>
+            <w:r>
+              <w:rPr>
+                <w:sz w:val="20"/>
+              </w:rPr>
+              <w:t xml:space="preserve">TARIK </w:t>
+            </w:r>
+            <w:r>
+              <w:rPr>
+                <w:sz w:val="20"/>
+              </w:rPr>
+              <w:t>BOUJIHA (salle C</w:t>
             </w:r>
             <w:proofErr w:type="gramStart"/>
             <w:r>
@@ -625,7 +653,29 @@
               <w:rPr>
                 <w:sz w:val="26"/>
               </w:rPr>
-              <w:t>Systèmes antennaires avancées Pr. KISSI (Salle B16)</w:t>
+              <w:t xml:space="preserve">Systèmes antennaires avancées </w:t>
+            </w:r>
+            <w:proofErr w:type="spellStart"/>
+            <w:proofErr w:type="gramStart"/>
+            <w:r>
+              <w:rPr>
+                <w:sz w:val="26"/>
+              </w:rPr>
+              <w:t>Pr.</w:t>
+            </w:r>
+            <w:r>
+              <w:rPr>
+                <w:sz w:val="26"/>
+              </w:rPr>
+              <w:t>AMAL</w:t>
+            </w:r>
+            <w:proofErr w:type="spellEnd"/>
+            <w:proofErr w:type="gramEnd"/>
+            <w:r>
+              <w:rPr>
+                <w:sz w:val="26"/>
+              </w:rPr>
+              <w:t xml:space="preserve"> KISSI (Salle B16)</w:t>
             </w:r>
           </w:p>
         </w:tc>
@@ -658,7 +708,19 @@
               <w:rPr>
                 <w:sz w:val="26"/>
               </w:rPr>
-              <w:t>Systèmes antennaires avancées Pr. KISSI (Salle B16)</w:t>
+              <w:t>Systèmes antennaires avancées Pr.</w:t>
+            </w:r>
+            <w:r>
+              <w:rPr>
+                <w:sz w:val="26"/>
+              </w:rPr>
+              <w:t xml:space="preserve"> AMAL</w:t>
+            </w:r>
+            <w:r>
+              <w:rPr>
+                <w:sz w:val="26"/>
+              </w:rPr>
+              <w:t xml:space="preserve"> KISSI (Salle B16)</w:t>
             </w:r>
           </w:p>
         </w:tc>
@@ -763,7 +825,13 @@
               <w:jc w:val="center"/>
             </w:pPr>
             <w:r>
-              <w:t xml:space="preserve">Pr. MAZRI (Salle </w:t>
+              <w:t xml:space="preserve">Pr. </w:t>
+            </w:r>
+            <w:r>
+              <w:t xml:space="preserve">AHMED </w:t>
+            </w:r>
+            <w:r>
+              <w:t xml:space="preserve">MAZRI (Salle </w:t>
             </w:r>
             <w:proofErr w:type="gramStart"/>
             <w:r>
@@ -807,7 +875,13 @@
               <w:jc w:val="center"/>
             </w:pPr>
             <w:r>
-              <w:t>Pr. MAZRI (Salle 816)</w:t>
+              <w:t xml:space="preserve">Pr. </w:t>
+            </w:r>
+            <w:r>
+              <w:t xml:space="preserve">AHMED </w:t>
+            </w:r>
+            <w:r>
+              <w:t>MAZRI (Salle 816)</w:t>
             </w:r>
           </w:p>
         </w:tc>
@@ -843,15 +917,37 @@
               <w:t xml:space="preserve">Sécurité des réseaux mobiles </w:t>
             </w:r>
             <w:proofErr w:type="spellStart"/>
-            <w:proofErr w:type="gramStart"/>
-            <w:r>
-              <w:rPr>
-                <w:sz w:val="26"/>
-              </w:rPr>
-              <w:t>Pr.OUAZZANl</w:t>
+            <w:r>
+              <w:rPr>
+                <w:sz w:val="26"/>
+              </w:rPr>
+              <w:t>Pr.</w:t>
+            </w:r>
+            <w:r>
+              <w:rPr>
+                <w:sz w:val="26"/>
+              </w:rPr>
+              <w:t>ALI</w:t>
             </w:r>
             <w:proofErr w:type="spellEnd"/>
-            <w:proofErr w:type="gramEnd"/>
+            <w:r>
+              <w:rPr>
+                <w:sz w:val="26"/>
+              </w:rPr>
+              <w:t xml:space="preserve"> </w:t>
+            </w:r>
+            <w:r>
+              <w:rPr>
+                <w:sz w:val="26"/>
+              </w:rPr>
+              <w:t>OUAZZAN</w:t>
+            </w:r>
+            <w:r>
+              <w:rPr>
+                <w:sz w:val="26"/>
+              </w:rPr>
+              <w:t>I</w:t>
+            </w:r>
             <w:r>
               <w:rPr>
                 <w:sz w:val="26"/>
@@ -901,15 +997,37 @@
               <w:t xml:space="preserve">Sécurité des réseaux mobiles </w:t>
             </w:r>
             <w:proofErr w:type="spellStart"/>
-            <w:proofErr w:type="gramStart"/>
-            <w:r>
-              <w:rPr>
-                <w:sz w:val="26"/>
-              </w:rPr>
-              <w:t>Pr.OUAZZANl</w:t>
+            <w:r>
+              <w:rPr>
+                <w:sz w:val="26"/>
+              </w:rPr>
+              <w:t>Pr.</w:t>
+            </w:r>
+            <w:r>
+              <w:rPr>
+                <w:sz w:val="26"/>
+              </w:rPr>
+              <w:t>ALI</w:t>
             </w:r>
             <w:proofErr w:type="spellEnd"/>
-            <w:proofErr w:type="gramEnd"/>
+            <w:r>
+              <w:rPr>
+                <w:sz w:val="26"/>
+              </w:rPr>
+              <w:t xml:space="preserve"> </w:t>
+            </w:r>
+            <w:r>
+              <w:rPr>
+                <w:sz w:val="26"/>
+              </w:rPr>
+              <w:t>OUAZZAN</w:t>
+            </w:r>
+            <w:r>
+              <w:rPr>
+                <w:sz w:val="26"/>
+              </w:rPr>
+              <w:t>I</w:t>
+            </w:r>
             <w:r>
               <w:rPr>
                 <w:sz w:val="26"/>
@@ -985,7 +1103,31 @@
               <w:rPr>
                 <w:sz w:val="18"/>
               </w:rPr>
-              <w:t>Pr. SADIKI (salle Cl)</w:t>
+              <w:t xml:space="preserve">Pr. </w:t>
+            </w:r>
+            <w:r>
+              <w:rPr>
+                <w:sz w:val="18"/>
+              </w:rPr>
+              <w:t xml:space="preserve">HICHAM </w:t>
+            </w:r>
+            <w:r>
+              <w:rPr>
+                <w:sz w:val="18"/>
+              </w:rPr>
+              <w:t>SADI</w:t>
+            </w:r>
+            <w:r>
+              <w:rPr>
+                <w:sz w:val="18"/>
+              </w:rPr>
+              <w:t>Q</w:t>
+            </w:r>
+            <w:r>
+              <w:rPr>
+                <w:sz w:val="18"/>
+              </w:rPr>
+              <w:t xml:space="preserve"> (salle Cl)</w:t>
             </w:r>
           </w:p>
         </w:tc>
@@ -1030,7 +1172,13 @@
               <w:jc w:val="center"/>
             </w:pPr>
             <w:r>
-              <w:t xml:space="preserve">Pr. LOTFI (Amphi </w:t>
+              <w:t xml:space="preserve">Pr. </w:t>
+            </w:r>
+            <w:r>
+              <w:t xml:space="preserve">OMAR </w:t>
+            </w:r>
+            <w:r>
+              <w:t xml:space="preserve">LOTFI (Amphi </w:t>
             </w:r>
             <w:proofErr w:type="gramStart"/>
             <w:r>

</xml_diff>

<commit_message>
recuperation de l'emploi de temps pour les etudiants partie backend
</commit_message>
<xml_diff>
--- a/Backend/Gestion-des-emplois/uploads/emplois/Emploi.docx
+++ b/Backend/Gestion-des-emplois/uploads/emplois/Emploi.docx
@@ -10,6 +10,7 @@
         <w:tblCellMar>
           <w:top w:w="1" w:type="dxa"/>
           <w:left w:w="7" w:type="dxa"/>
+          <w:bottom w:w="0" w:type="dxa"/>
           <w:right w:w="6" w:type="dxa"/>
         </w:tblCellMar>
         <w:tblLook w:val="04A0" w:firstRow="1" w:lastRow="0" w:firstColumn="1" w:lastColumn="0" w:noHBand="0" w:noVBand="1"/>
@@ -69,7 +70,19 @@
               <w:rPr>
                 <w:sz w:val="26"/>
               </w:rPr>
-              <w:t>8h30 -10h30</w:t>
+              <w:t xml:space="preserve">8h30 </w:t>
+            </w:r>
+            <w:r>
+              <w:rPr>
+                <w:sz w:val="26"/>
+              </w:rPr>
+              <w:t>-</w:t>
+            </w:r>
+            <w:r>
+              <w:rPr>
+                <w:sz w:val="26"/>
+              </w:rPr>
+              <w:t>10h30</w:t>
             </w:r>
           </w:p>
         </w:tc>
@@ -93,7 +106,19 @@
               <w:rPr>
                 <w:sz w:val="26"/>
               </w:rPr>
-              <w:t>10h45 -12h45</w:t>
+              <w:t xml:space="preserve">10h45 </w:t>
+            </w:r>
+            <w:r>
+              <w:rPr>
+                <w:sz w:val="26"/>
+              </w:rPr>
+              <w:t>-</w:t>
+            </w:r>
+            <w:r>
+              <w:rPr>
+                <w:sz w:val="26"/>
+              </w:rPr>
+              <w:t>12h45</w:t>
             </w:r>
           </w:p>
         </w:tc>
@@ -123,7 +148,13 @@
               <w:rPr>
                 <w:noProof/>
               </w:rPr>
-              <w:t xml:space="preserve">        14h-16h</w:t>
+              <w:t xml:space="preserve">        </w:t>
+            </w:r>
+            <w:r>
+              <w:rPr>
+                <w:noProof/>
+              </w:rPr>
+              <w:t>14h-16h</w:t>
             </w:r>
           </w:p>
         </w:tc>
@@ -146,7 +177,13 @@
               <w:rPr>
                 <w:sz w:val="26"/>
               </w:rPr>
-              <w:t xml:space="preserve">    16h15 + 18h15</w:t>
+              <w:t xml:space="preserve">    </w:t>
+            </w:r>
+            <w:r>
+              <w:rPr>
+                <w:sz w:val="26"/>
+              </w:rPr>
+              <w:t>16h15 + 18h15</w:t>
             </w:r>
           </w:p>
         </w:tc>
@@ -243,13 +280,7 @@
               <w:jc w:val="center"/>
             </w:pPr>
             <w:r>
-              <w:t xml:space="preserve">Pr. </w:t>
-            </w:r>
-            <w:r>
-              <w:t xml:space="preserve">HICHAM </w:t>
-            </w:r>
-            <w:r>
-              <w:t>JRAIFI (Salle B16)</w:t>
+              <w:t>Pr. JRAIFI (Salle B16)</w:t>
             </w:r>
           </w:p>
         </w:tc>
@@ -292,19 +323,7 @@
               <w:rPr>
                 <w:sz w:val="26"/>
               </w:rPr>
-              <w:t xml:space="preserve">Pr. </w:t>
-            </w:r>
-            <w:r>
-              <w:rPr>
-                <w:sz w:val="26"/>
-              </w:rPr>
-              <w:t xml:space="preserve">HICHAM </w:t>
-            </w:r>
-            <w:r>
-              <w:rPr>
-                <w:sz w:val="26"/>
-              </w:rPr>
-              <w:t>JRAIFI (Salle B16)</w:t>
+              <w:t>Pr. JRAIFI (Salle B16)</w:t>
             </w:r>
           </w:p>
         </w:tc>
@@ -374,13 +393,7 @@
               <w:jc w:val="center"/>
             </w:pPr>
             <w:r>
-              <w:t xml:space="preserve">Pr. </w:t>
-            </w:r>
-            <w:r>
-              <w:t xml:space="preserve">HICHAM </w:t>
-            </w:r>
-            <w:r>
-              <w:t>SADIQ (Salle B</w:t>
+              <w:t>Pr. SADIQ (Salle B</w:t>
             </w:r>
             <w:proofErr w:type="gramStart"/>
             <w:r>
@@ -428,13 +441,7 @@
               <w:jc w:val="center"/>
             </w:pPr>
             <w:r>
-              <w:t xml:space="preserve">Pr. </w:t>
-            </w:r>
-            <w:r>
-              <w:t xml:space="preserve">HICHAM </w:t>
-            </w:r>
-            <w:r>
-              <w:t>SADIQ (Salle B</w:t>
+              <w:t>Pr. SADIQ (Salle B</w:t>
             </w:r>
             <w:proofErr w:type="gramStart"/>
             <w:r>
@@ -478,58 +485,35 @@
           <w:p>
             <w:pPr>
               <w:ind w:right="24"/>
-            </w:pPr>
+              <w:jc w:val="center"/>
+            </w:pPr>
+            <w:r>
+              <w:rPr>
+                <w:sz w:val="20"/>
+              </w:rPr>
+              <w:t xml:space="preserve">Pr. </w:t>
+            </w:r>
             <w:proofErr w:type="spellStart"/>
             <w:proofErr w:type="gramStart"/>
             <w:r>
               <w:rPr>
                 <w:sz w:val="20"/>
               </w:rPr>
-              <w:t>Pr.</w:t>
-            </w:r>
+              <w:t>BOUJlHA</w:t>
+            </w:r>
+            <w:proofErr w:type="spellEnd"/>
             <w:r>
               <w:rPr>
                 <w:sz w:val="20"/>
               </w:rPr>
-              <w:t>TARIK</w:t>
-            </w:r>
-            <w:proofErr w:type="spellEnd"/>
+              <w:t>(</w:t>
+            </w:r>
             <w:proofErr w:type="gramEnd"/>
             <w:r>
               <w:rPr>
                 <w:sz w:val="20"/>
               </w:rPr>
-              <w:t xml:space="preserve"> </w:t>
-            </w:r>
-            <w:r>
-              <w:rPr>
-                <w:sz w:val="20"/>
-              </w:rPr>
-              <w:t>BOUJ</w:t>
-            </w:r>
-            <w:r>
-              <w:rPr>
-                <w:sz w:val="20"/>
-              </w:rPr>
-              <w:t>I</w:t>
-            </w:r>
-            <w:r>
-              <w:rPr>
-                <w:sz w:val="20"/>
-              </w:rPr>
-              <w:t>HA</w:t>
-            </w:r>
-            <w:r>
-              <w:rPr>
-                <w:sz w:val="20"/>
-              </w:rPr>
-              <w:t xml:space="preserve"> </w:t>
-            </w:r>
-            <w:r>
-              <w:rPr>
-                <w:sz w:val="20"/>
-              </w:rPr>
-              <w:t>(Sa11e C6)</w:t>
+              <w:t>Sa11e C6)</w:t>
             </w:r>
           </w:p>
         </w:tc>
@@ -571,19 +555,7 @@
               <w:rPr>
                 <w:sz w:val="20"/>
               </w:rPr>
-              <w:t xml:space="preserve">Pr. </w:t>
-            </w:r>
-            <w:r>
-              <w:rPr>
-                <w:sz w:val="20"/>
-              </w:rPr>
-              <w:t xml:space="preserve">TARIK </w:t>
-            </w:r>
-            <w:r>
-              <w:rPr>
-                <w:sz w:val="20"/>
-              </w:rPr>
-              <w:t>BOUJIHA (salle C</w:t>
+              <w:t>Pr. BOUJIHA (salle C</w:t>
             </w:r>
             <w:proofErr w:type="gramStart"/>
             <w:r>
@@ -653,29 +625,7 @@
               <w:rPr>
                 <w:sz w:val="26"/>
               </w:rPr>
-              <w:t xml:space="preserve">Systèmes antennaires avancées </w:t>
-            </w:r>
-            <w:proofErr w:type="spellStart"/>
-            <w:proofErr w:type="gramStart"/>
-            <w:r>
-              <w:rPr>
-                <w:sz w:val="26"/>
-              </w:rPr>
-              <w:t>Pr.</w:t>
-            </w:r>
-            <w:r>
-              <w:rPr>
-                <w:sz w:val="26"/>
-              </w:rPr>
-              <w:t>AMAL</w:t>
-            </w:r>
-            <w:proofErr w:type="spellEnd"/>
-            <w:proofErr w:type="gramEnd"/>
-            <w:r>
-              <w:rPr>
-                <w:sz w:val="26"/>
-              </w:rPr>
-              <w:t xml:space="preserve"> KISSI (Salle B16)</w:t>
+              <w:t>Systèmes antennaires avancées Pr. KISSI (Salle B16)</w:t>
             </w:r>
           </w:p>
         </w:tc>
@@ -708,19 +658,7 @@
               <w:rPr>
                 <w:sz w:val="26"/>
               </w:rPr>
-              <w:t>Systèmes antennaires avancées Pr.</w:t>
-            </w:r>
-            <w:r>
-              <w:rPr>
-                <w:sz w:val="26"/>
-              </w:rPr>
-              <w:t xml:space="preserve"> AMAL</w:t>
-            </w:r>
-            <w:r>
-              <w:rPr>
-                <w:sz w:val="26"/>
-              </w:rPr>
-              <w:t xml:space="preserve"> KISSI (Salle B16)</w:t>
+              <w:t>Systèmes antennaires avancées Pr. KISSI (Salle B16)</w:t>
             </w:r>
           </w:p>
         </w:tc>
@@ -825,13 +763,7 @@
               <w:jc w:val="center"/>
             </w:pPr>
             <w:r>
-              <w:t xml:space="preserve">Pr. </w:t>
-            </w:r>
-            <w:r>
-              <w:t xml:space="preserve">AHMED </w:t>
-            </w:r>
-            <w:r>
-              <w:t xml:space="preserve">MAZRI (Salle </w:t>
+              <w:t xml:space="preserve">Pr. MAZRI (Salle </w:t>
             </w:r>
             <w:proofErr w:type="gramStart"/>
             <w:r>
@@ -875,13 +807,7 @@
               <w:jc w:val="center"/>
             </w:pPr>
             <w:r>
-              <w:t xml:space="preserve">Pr. </w:t>
-            </w:r>
-            <w:r>
-              <w:t xml:space="preserve">AHMED </w:t>
-            </w:r>
-            <w:r>
-              <w:t>MAZRI (Salle 816)</w:t>
+              <w:t>Pr. MAZRI (Salle 816)</w:t>
             </w:r>
           </w:p>
         </w:tc>
@@ -917,37 +843,15 @@
               <w:t xml:space="preserve">Sécurité des réseaux mobiles </w:t>
             </w:r>
             <w:proofErr w:type="spellStart"/>
-            <w:r>
-              <w:rPr>
-                <w:sz w:val="26"/>
-              </w:rPr>
-              <w:t>Pr.</w:t>
-            </w:r>
-            <w:r>
-              <w:rPr>
-                <w:sz w:val="26"/>
-              </w:rPr>
-              <w:t>ALI</w:t>
+            <w:proofErr w:type="gramStart"/>
+            <w:r>
+              <w:rPr>
+                <w:sz w:val="26"/>
+              </w:rPr>
+              <w:t>Pr.OUAZZANl</w:t>
             </w:r>
             <w:proofErr w:type="spellEnd"/>
-            <w:r>
-              <w:rPr>
-                <w:sz w:val="26"/>
-              </w:rPr>
-              <w:t xml:space="preserve"> </w:t>
-            </w:r>
-            <w:r>
-              <w:rPr>
-                <w:sz w:val="26"/>
-              </w:rPr>
-              <w:t>OUAZZAN</w:t>
-            </w:r>
-            <w:r>
-              <w:rPr>
-                <w:sz w:val="26"/>
-              </w:rPr>
-              <w:t>I</w:t>
-            </w:r>
+            <w:proofErr w:type="gramEnd"/>
             <w:r>
               <w:rPr>
                 <w:sz w:val="26"/>
@@ -997,37 +901,15 @@
               <w:t xml:space="preserve">Sécurité des réseaux mobiles </w:t>
             </w:r>
             <w:proofErr w:type="spellStart"/>
-            <w:r>
-              <w:rPr>
-                <w:sz w:val="26"/>
-              </w:rPr>
-              <w:t>Pr.</w:t>
-            </w:r>
-            <w:r>
-              <w:rPr>
-                <w:sz w:val="26"/>
-              </w:rPr>
-              <w:t>ALI</w:t>
+            <w:proofErr w:type="gramStart"/>
+            <w:r>
+              <w:rPr>
+                <w:sz w:val="26"/>
+              </w:rPr>
+              <w:t>Pr.OUAZZANl</w:t>
             </w:r>
             <w:proofErr w:type="spellEnd"/>
-            <w:r>
-              <w:rPr>
-                <w:sz w:val="26"/>
-              </w:rPr>
-              <w:t xml:space="preserve"> </w:t>
-            </w:r>
-            <w:r>
-              <w:rPr>
-                <w:sz w:val="26"/>
-              </w:rPr>
-              <w:t>OUAZZAN</w:t>
-            </w:r>
-            <w:r>
-              <w:rPr>
-                <w:sz w:val="26"/>
-              </w:rPr>
-              <w:t>I</w:t>
-            </w:r>
+            <w:proofErr w:type="gramEnd"/>
             <w:r>
               <w:rPr>
                 <w:sz w:val="26"/>
@@ -1103,31 +985,7 @@
               <w:rPr>
                 <w:sz w:val="18"/>
               </w:rPr>
-              <w:t xml:space="preserve">Pr. </w:t>
-            </w:r>
-            <w:r>
-              <w:rPr>
-                <w:sz w:val="18"/>
-              </w:rPr>
-              <w:t xml:space="preserve">HICHAM </w:t>
-            </w:r>
-            <w:r>
-              <w:rPr>
-                <w:sz w:val="18"/>
-              </w:rPr>
-              <w:t>SADI</w:t>
-            </w:r>
-            <w:r>
-              <w:rPr>
-                <w:sz w:val="18"/>
-              </w:rPr>
-              <w:t>Q</w:t>
-            </w:r>
-            <w:r>
-              <w:rPr>
-                <w:sz w:val="18"/>
-              </w:rPr>
-              <w:t xml:space="preserve"> (salle Cl)</w:t>
+              <w:t>Pr. SADIKI (salle Cl)</w:t>
             </w:r>
           </w:p>
         </w:tc>
@@ -1172,13 +1030,7 @@
               <w:jc w:val="center"/>
             </w:pPr>
             <w:r>
-              <w:t xml:space="preserve">Pr. </w:t>
-            </w:r>
-            <w:r>
-              <w:t xml:space="preserve">OMAR </w:t>
-            </w:r>
-            <w:r>
-              <w:t xml:space="preserve">LOTFI (Amphi </w:t>
+              <w:t xml:space="preserve">Pr. LOTFI (Amphi </w:t>
             </w:r>
             <w:proofErr w:type="gramStart"/>
             <w:r>

</xml_diff>